<commit_message>
step 1 Facebook Login
</commit_message>
<xml_diff>
--- a/Facebook Login.docx
+++ b/Facebook Login.docx
@@ -840,170 +840,196 @@
           <w:szCs w:val="28"/>
         </w:rPr>
       </w:pPr>
-    </w:p>
-    <w:p>
-      <w:pPr>
-        <w:pStyle w:val="ListParagraph"/>
-        <w:rPr>
-          <w:rFonts w:ascii="Times New Roman" w:hAnsi="Times New Roman" w:cs="Times New Roman"/>
-          <w:sz w:val="28"/>
-          <w:szCs w:val="28"/>
-        </w:rPr>
-      </w:pPr>
-      <w:r>
-        <w:rPr>
-          <w:rFonts w:ascii="Times New Roman" w:hAnsi="Times New Roman" w:cs="Times New Roman"/>
-          <w:sz w:val="28"/>
-          <w:szCs w:val="28"/>
-        </w:rPr>
-        <w:t>C:\openssl</w:t>
-      </w:r>
-      <w:r>
-        <w:rPr>
-          <w:rFonts w:ascii="Times New Roman" w:hAnsi="Times New Roman" w:cs="Times New Roman"/>
-          <w:sz w:val="28"/>
-          <w:szCs w:val="28"/>
-        </w:rPr>
-        <w:t>\bin&gt;keytool –</w:t>
-      </w:r>
-      <w:proofErr w:type="spellStart"/>
-      <w:r>
-        <w:rPr>
-          <w:rFonts w:ascii="Times New Roman" w:hAnsi="Times New Roman" w:cs="Times New Roman"/>
-          <w:sz w:val="28"/>
-          <w:szCs w:val="28"/>
-        </w:rPr>
-        <w:t>exportcert</w:t>
-      </w:r>
-      <w:proofErr w:type="spellEnd"/>
-      <w:r>
-        <w:rPr>
-          <w:rFonts w:ascii="Times New Roman" w:hAnsi="Times New Roman" w:cs="Times New Roman"/>
-          <w:sz w:val="28"/>
-          <w:szCs w:val="28"/>
-        </w:rPr>
-        <w:t xml:space="preserve"> –alias </w:t>
-      </w:r>
-      <w:proofErr w:type="spellStart"/>
-      <w:r>
-        <w:rPr>
-          <w:rFonts w:ascii="Times New Roman" w:hAnsi="Times New Roman" w:cs="Times New Roman"/>
-          <w:sz w:val="28"/>
-          <w:szCs w:val="28"/>
-        </w:rPr>
-        <w:t>androiddebugkey</w:t>
-      </w:r>
-      <w:proofErr w:type="spellEnd"/>
-      <w:r>
-        <w:rPr>
-          <w:rFonts w:ascii="Times New Roman" w:hAnsi="Times New Roman" w:cs="Times New Roman"/>
-          <w:sz w:val="28"/>
-          <w:szCs w:val="28"/>
-        </w:rPr>
-        <w:t xml:space="preserve"> –</w:t>
-      </w:r>
-      <w:proofErr w:type="spellStart"/>
-      <w:r>
-        <w:rPr>
-          <w:rFonts w:ascii="Times New Roman" w:hAnsi="Times New Roman" w:cs="Times New Roman"/>
-          <w:sz w:val="28"/>
-          <w:szCs w:val="28"/>
-        </w:rPr>
-        <w:t>keystore</w:t>
-      </w:r>
-      <w:proofErr w:type="spellEnd"/>
-      <w:r>
-        <w:rPr>
-          <w:rFonts w:ascii="Times New Roman" w:hAnsi="Times New Roman" w:cs="Times New Roman"/>
-          <w:sz w:val="28"/>
-          <w:szCs w:val="28"/>
-        </w:rPr>
-        <w:t xml:space="preserve"> C:\Users\user\android\debug.keystore | </w:t>
-      </w:r>
-      <w:proofErr w:type="spellStart"/>
-      <w:r>
-        <w:rPr>
-          <w:rFonts w:ascii="Times New Roman" w:hAnsi="Times New Roman" w:cs="Times New Roman"/>
-          <w:sz w:val="28"/>
-          <w:szCs w:val="28"/>
-        </w:rPr>
-        <w:t>openssl</w:t>
-      </w:r>
-      <w:proofErr w:type="spellEnd"/>
-      <w:r>
-        <w:rPr>
-          <w:rFonts w:ascii="Times New Roman" w:hAnsi="Times New Roman" w:cs="Times New Roman"/>
-          <w:sz w:val="28"/>
-          <w:szCs w:val="28"/>
-        </w:rPr>
-        <w:t xml:space="preserve"> sha1 –binary | </w:t>
-      </w:r>
-      <w:proofErr w:type="spellStart"/>
-      <w:r>
-        <w:rPr>
-          <w:rFonts w:ascii="Times New Roman" w:hAnsi="Times New Roman" w:cs="Times New Roman"/>
-          <w:sz w:val="28"/>
-          <w:szCs w:val="28"/>
-        </w:rPr>
-        <w:t>openssl</w:t>
-      </w:r>
-      <w:proofErr w:type="spellEnd"/>
-      <w:r>
-        <w:rPr>
-          <w:rFonts w:ascii="Times New Roman" w:hAnsi="Times New Roman" w:cs="Times New Roman"/>
-          <w:sz w:val="28"/>
-          <w:szCs w:val="28"/>
-        </w:rPr>
-        <w:t xml:space="preserve"> </w:t>
-      </w:r>
-      <w:proofErr w:type="spellStart"/>
-      <w:r>
-        <w:rPr>
-          <w:rFonts w:ascii="Times New Roman" w:hAnsi="Times New Roman" w:cs="Times New Roman"/>
-          <w:sz w:val="28"/>
-          <w:szCs w:val="28"/>
-        </w:rPr>
-        <w:t>enc</w:t>
-      </w:r>
-      <w:proofErr w:type="spellEnd"/>
-      <w:r>
-        <w:rPr>
-          <w:rFonts w:ascii="Times New Roman" w:hAnsi="Times New Roman" w:cs="Times New Roman"/>
-          <w:sz w:val="28"/>
-          <w:szCs w:val="28"/>
-        </w:rPr>
-        <w:t xml:space="preserve"> –a –e</w:t>
-      </w:r>
-    </w:p>
-    <w:p>
-      <w:pPr>
-        <w:pStyle w:val="ListParagraph"/>
-        <w:rPr>
-          <w:rFonts w:ascii="Times New Roman" w:hAnsi="Times New Roman" w:cs="Times New Roman"/>
-          <w:sz w:val="28"/>
-          <w:szCs w:val="28"/>
-        </w:rPr>
-      </w:pPr>
-    </w:p>
-    <w:p>
-      <w:pPr>
-        <w:pStyle w:val="ListParagraph"/>
-        <w:rPr>
-          <w:rFonts w:ascii="Times New Roman" w:hAnsi="Times New Roman" w:cs="Times New Roman"/>
-          <w:sz w:val="28"/>
-          <w:szCs w:val="28"/>
-        </w:rPr>
-      </w:pPr>
-      <w:r>
-        <w:rPr>
-          <w:rFonts w:ascii="Times New Roman" w:hAnsi="Times New Roman" w:cs="Times New Roman"/>
-          <w:sz w:val="28"/>
-          <w:szCs w:val="28"/>
-        </w:rPr>
-        <w:t xml:space="preserve"> Me3LKw12/reB0+lsdkfjjesdfdhfsldkfsfleweo3993 - key</w:t>
+      <w:r>
+        <w:rPr>
+          <w:rFonts w:ascii="Times New Roman" w:hAnsi="Times New Roman" w:cs="Times New Roman"/>
+          <w:sz w:val="28"/>
+          <w:szCs w:val="28"/>
+        </w:rPr>
+        <w:t>Openssl&gt;exit</w:t>
       </w:r>
       <w:bookmarkStart w:id="0" w:name="_GoBack"/>
       <w:bookmarkEnd w:id="0"/>
+    </w:p>
+    <w:p>
+      <w:pPr>
+        <w:pStyle w:val="ListParagraph"/>
+        <w:rPr>
+          <w:rFonts w:ascii="Times New Roman" w:hAnsi="Times New Roman" w:cs="Times New Roman"/>
+          <w:sz w:val="28"/>
+          <w:szCs w:val="28"/>
+        </w:rPr>
+      </w:pPr>
+    </w:p>
+    <w:p>
+      <w:pPr>
+        <w:pStyle w:val="ListParagraph"/>
+        <w:rPr>
+          <w:rFonts w:ascii="Times New Roman" w:hAnsi="Times New Roman" w:cs="Times New Roman"/>
+          <w:sz w:val="28"/>
+          <w:szCs w:val="28"/>
+        </w:rPr>
+      </w:pPr>
+      <w:r>
+        <w:rPr>
+          <w:rFonts w:ascii="Times New Roman" w:hAnsi="Times New Roman" w:cs="Times New Roman"/>
+          <w:sz w:val="28"/>
+          <w:szCs w:val="28"/>
+        </w:rPr>
+        <w:t>C:\openssl</w:t>
+      </w:r>
+      <w:r>
+        <w:rPr>
+          <w:rFonts w:ascii="Times New Roman" w:hAnsi="Times New Roman" w:cs="Times New Roman"/>
+          <w:sz w:val="28"/>
+          <w:szCs w:val="28"/>
+        </w:rPr>
+        <w:t>\bin&gt;keytool –</w:t>
+      </w:r>
+      <w:proofErr w:type="spellStart"/>
+      <w:r>
+        <w:rPr>
+          <w:rFonts w:ascii="Times New Roman" w:hAnsi="Times New Roman" w:cs="Times New Roman"/>
+          <w:sz w:val="28"/>
+          <w:szCs w:val="28"/>
+        </w:rPr>
+        <w:t>exportcert</w:t>
+      </w:r>
+      <w:proofErr w:type="spellEnd"/>
+      <w:r>
+        <w:rPr>
+          <w:rFonts w:ascii="Times New Roman" w:hAnsi="Times New Roman" w:cs="Times New Roman"/>
+          <w:sz w:val="28"/>
+          <w:szCs w:val="28"/>
+        </w:rPr>
+        <w:t xml:space="preserve"> –alias </w:t>
+      </w:r>
+      <w:proofErr w:type="spellStart"/>
+      <w:r>
+        <w:rPr>
+          <w:rFonts w:ascii="Times New Roman" w:hAnsi="Times New Roman" w:cs="Times New Roman"/>
+          <w:sz w:val="28"/>
+          <w:szCs w:val="28"/>
+        </w:rPr>
+        <w:t>androiddebugkey</w:t>
+      </w:r>
+      <w:proofErr w:type="spellEnd"/>
+      <w:r>
+        <w:rPr>
+          <w:rFonts w:ascii="Times New Roman" w:hAnsi="Times New Roman" w:cs="Times New Roman"/>
+          <w:sz w:val="28"/>
+          <w:szCs w:val="28"/>
+        </w:rPr>
+        <w:t xml:space="preserve"> –</w:t>
+      </w:r>
+      <w:proofErr w:type="spellStart"/>
+      <w:r>
+        <w:rPr>
+          <w:rFonts w:ascii="Times New Roman" w:hAnsi="Times New Roman" w:cs="Times New Roman"/>
+          <w:sz w:val="28"/>
+          <w:szCs w:val="28"/>
+        </w:rPr>
+        <w:t>keystore</w:t>
+      </w:r>
+      <w:proofErr w:type="spellEnd"/>
+      <w:r>
+        <w:rPr>
+          <w:rFonts w:ascii="Times New Roman" w:hAnsi="Times New Roman" w:cs="Times New Roman"/>
+          <w:sz w:val="28"/>
+          <w:szCs w:val="28"/>
+        </w:rPr>
+        <w:t xml:space="preserve"> C</w:t>
+      </w:r>
+      <w:r>
+        <w:rPr>
+          <w:rFonts w:ascii="Times New Roman" w:hAnsi="Times New Roman" w:cs="Times New Roman"/>
+          <w:sz w:val="28"/>
+          <w:szCs w:val="28"/>
+        </w:rPr>
+        <w:t xml:space="preserve">:\Users\user\android\debug.keystore | </w:t>
+      </w:r>
+      <w:proofErr w:type="spellStart"/>
+      <w:r>
+        <w:rPr>
+          <w:rFonts w:ascii="Times New Roman" w:hAnsi="Times New Roman" w:cs="Times New Roman"/>
+          <w:sz w:val="28"/>
+          <w:szCs w:val="28"/>
+        </w:rPr>
+        <w:t>openssl</w:t>
+      </w:r>
+      <w:proofErr w:type="spellEnd"/>
+      <w:r>
+        <w:rPr>
+          <w:rFonts w:ascii="Times New Roman" w:hAnsi="Times New Roman" w:cs="Times New Roman"/>
+          <w:sz w:val="28"/>
+          <w:szCs w:val="28"/>
+        </w:rPr>
+        <w:t xml:space="preserve"> sha1 –binary | </w:t>
+      </w:r>
+      <w:proofErr w:type="spellStart"/>
+      <w:r>
+        <w:rPr>
+          <w:rFonts w:ascii="Times New Roman" w:hAnsi="Times New Roman" w:cs="Times New Roman"/>
+          <w:sz w:val="28"/>
+          <w:szCs w:val="28"/>
+        </w:rPr>
+        <w:t>openssl</w:t>
+      </w:r>
+      <w:proofErr w:type="spellEnd"/>
+      <w:r>
+        <w:rPr>
+          <w:rFonts w:ascii="Times New Roman" w:hAnsi="Times New Roman" w:cs="Times New Roman"/>
+          <w:sz w:val="28"/>
+          <w:szCs w:val="28"/>
+        </w:rPr>
+        <w:t xml:space="preserve"> </w:t>
+      </w:r>
+      <w:proofErr w:type="spellStart"/>
+      <w:r>
+        <w:rPr>
+          <w:rFonts w:ascii="Times New Roman" w:hAnsi="Times New Roman" w:cs="Times New Roman"/>
+          <w:sz w:val="28"/>
+          <w:szCs w:val="28"/>
+        </w:rPr>
+        <w:t>enc</w:t>
+      </w:r>
+      <w:proofErr w:type="spellEnd"/>
+      <w:r>
+        <w:rPr>
+          <w:rFonts w:ascii="Times New Roman" w:hAnsi="Times New Roman" w:cs="Times New Roman"/>
+          <w:sz w:val="28"/>
+          <w:szCs w:val="28"/>
+        </w:rPr>
+        <w:t xml:space="preserve"> –a –e</w:t>
+      </w:r>
+    </w:p>
+    <w:p>
+      <w:pPr>
+        <w:pStyle w:val="ListParagraph"/>
+        <w:rPr>
+          <w:rFonts w:ascii="Times New Roman" w:hAnsi="Times New Roman" w:cs="Times New Roman"/>
+          <w:sz w:val="28"/>
+          <w:szCs w:val="28"/>
+        </w:rPr>
+      </w:pPr>
+    </w:p>
+    <w:p>
+      <w:pPr>
+        <w:pStyle w:val="ListParagraph"/>
+        <w:rPr>
+          <w:rFonts w:ascii="Times New Roman" w:hAnsi="Times New Roman" w:cs="Times New Roman"/>
+          <w:sz w:val="28"/>
+          <w:szCs w:val="28"/>
+        </w:rPr>
+      </w:pPr>
+      <w:r>
+        <w:rPr>
+          <w:rFonts w:ascii="Times New Roman" w:hAnsi="Times New Roman" w:cs="Times New Roman"/>
+          <w:sz w:val="28"/>
+          <w:szCs w:val="28"/>
+        </w:rPr>
+        <w:t xml:space="preserve"> Me3LKw12/reB0+lsdkfjjesdfdhfsldkfsfleweo3993 - key</w:t>
+      </w:r>
     </w:p>
     <w:p>
       <w:pPr>

</xml_diff>